<commit_message>
remove mistake instruction to add wrong sprite
</commit_message>
<xml_diff>
--- a/DanceShow-Scratch/CoderDojoKPRC-Scratch-DanceShow.docx
+++ b/DanceShow-Scratch/CoderDojoKPRC-Scratch-DanceShow.docx
@@ -155,6 +155,10 @@
               <w:jc w:val="center"/>
             </w:pPr>
             <w:r>
+              <w:rPr>
+                <w:noProof/>
+                <w:lang w:eastAsia="en-GB"/>
+              </w:rPr>
               <w:drawing>
                 <wp:inline distT="0" distB="0" distL="0" distR="0" wp14:anchorId="5F2D5769" wp14:editId="6A933606">
                   <wp:extent cx="2075990" cy="767832"/>
@@ -245,6 +249,10 @@
               <w:jc w:val="center"/>
             </w:pPr>
             <w:r>
+              <w:rPr>
+                <w:noProof/>
+                <w:lang w:eastAsia="en-GB"/>
+              </w:rPr>
               <w:drawing>
                 <wp:inline distT="0" distB="0" distL="0" distR="0" wp14:anchorId="7207D001" wp14:editId="6D96D62C">
                   <wp:extent cx="1421721" cy="1300489"/>
@@ -309,6 +317,9 @@
             <w:pPr>
               <w:spacing w:line="360" w:lineRule="auto"/>
               <w:jc w:val="center"/>
+              <w:rPr>
+                <w:b/>
+              </w:rPr>
             </w:pPr>
             <w:r>
               <w:t xml:space="preserve">Click the </w:t>
@@ -336,30 +347,6 @@
             </w:r>
             <w:r>
               <w:t xml:space="preserve"> bar.</w:t>
-            </w:r>
-          </w:p>
-          <w:p>
-            <w:pPr>
-              <w:spacing w:line="360" w:lineRule="auto"/>
-              <w:jc w:val="center"/>
-              <w:rPr>
-                <w:b/>
-              </w:rPr>
-            </w:pPr>
-            <w:r>
-              <w:t xml:space="preserve">Select </w:t>
-            </w:r>
-            <w:r>
-              <w:rPr>
-                <w:b/>
-              </w:rPr>
-              <w:t>Mouse</w:t>
-            </w:r>
-            <w:r>
-              <w:rPr>
-                <w:b/>
-              </w:rPr>
-              <w:t>1</w:t>
             </w:r>
           </w:p>
         </w:tc>
@@ -376,6 +363,10 @@
               <w:jc w:val="center"/>
             </w:pPr>
             <w:r>
+              <w:rPr>
+                <w:noProof/>
+                <w:lang w:eastAsia="en-GB"/>
+              </w:rPr>
               <w:drawing>
                 <wp:inline distT="0" distB="0" distL="0" distR="0" wp14:anchorId="6D91E1B3" wp14:editId="432FD771">
                   <wp:extent cx="4154411" cy="344461"/>
@@ -486,6 +477,10 @@
               <w:jc w:val="center"/>
             </w:pPr>
             <w:r>
+              <w:rPr>
+                <w:noProof/>
+                <w:lang w:eastAsia="en-GB"/>
+              </w:rPr>
               <w:drawing>
                 <wp:inline distT="0" distB="0" distL="0" distR="0" wp14:anchorId="007CD0CC" wp14:editId="4F62CC98">
                   <wp:extent cx="317500" cy="304800"/>
@@ -543,6 +538,10 @@
               <w:jc w:val="center"/>
             </w:pPr>
             <w:r>
+              <w:rPr>
+                <w:noProof/>
+                <w:lang w:eastAsia="en-GB"/>
+              </w:rPr>
               <w:drawing>
                 <wp:inline distT="0" distB="0" distL="0" distR="0" wp14:anchorId="795C4D69" wp14:editId="1F0C0920">
                   <wp:extent cx="1093273" cy="1309650"/>
@@ -636,6 +635,10 @@
               <w:jc w:val="center"/>
             </w:pPr>
             <w:r>
+              <w:rPr>
+                <w:noProof/>
+                <w:lang w:eastAsia="en-GB"/>
+              </w:rPr>
               <w:drawing>
                 <wp:inline distT="0" distB="0" distL="0" distR="0" wp14:anchorId="670747FC" wp14:editId="18C61616">
                   <wp:extent cx="1374425" cy="1275466"/>
@@ -673,6 +676,10 @@
               </w:drawing>
             </w:r>
             <w:r>
+              <w:rPr>
+                <w:noProof/>
+                <w:lang w:eastAsia="en-GB"/>
+              </w:rPr>
               <w:drawing>
                 <wp:inline distT="0" distB="0" distL="0" distR="0" wp14:anchorId="6611F6AB" wp14:editId="2EE48CDC">
                   <wp:extent cx="1232259" cy="1191523"/>
@@ -766,6 +773,10 @@
               <w:jc w:val="center"/>
             </w:pPr>
             <w:r>
+              <w:rPr>
+                <w:noProof/>
+                <w:lang w:eastAsia="en-GB"/>
+              </w:rPr>
               <w:drawing>
                 <wp:inline distT="0" distB="0" distL="0" distR="0" wp14:anchorId="49A82479" wp14:editId="5AF39CD4">
                   <wp:extent cx="2405156" cy="2059415"/>
@@ -816,10 +827,15 @@
         <w:spacing w:line="360" w:lineRule="auto"/>
       </w:pPr>
     </w:p>
+    <w:p>
+      <w:pPr>
+        <w:spacing w:line="360" w:lineRule="auto"/>
+      </w:pPr>
+    </w:p>
     <w:tbl>
       <w:tblPr>
         <w:tblStyle w:val="TableGrid"/>
-        <w:tblpPr w:leftFromText="180" w:rightFromText="180" w:vertAnchor="text" w:horzAnchor="page" w:tblpX="850" w:tblpY="544"/>
+        <w:tblpPr w:leftFromText="180" w:rightFromText="180" w:vertAnchor="text" w:horzAnchor="page" w:tblpX="730" w:tblpY="544"/>
         <w:tblW w:w="10458" w:type="dxa"/>
         <w:tblLook w:val="04A0" w:firstRow="1" w:lastRow="0" w:firstColumn="1" w:lastColumn="0" w:noHBand="0" w:noVBand="1"/>
       </w:tblPr>
@@ -834,7 +850,7 @@
         </w:trPr>
         <w:tc>
           <w:tcPr>
-            <w:tcW w:w="439" w:type="dxa"/>
+            <w:tcW w:w="460" w:type="dxa"/>
             <w:vAlign w:val="center"/>
           </w:tcPr>
           <w:p>
@@ -848,7 +864,7 @@
         </w:tc>
         <w:tc>
           <w:tcPr>
-            <w:tcW w:w="4215" w:type="dxa"/>
+            <w:tcW w:w="4201" w:type="dxa"/>
             <w:vAlign w:val="center"/>
           </w:tcPr>
           <w:p>
@@ -877,13 +893,7 @@
               <w:t xml:space="preserve"> Hip-Hop</w:t>
             </w:r>
             <w:r>
-              <w:t xml:space="preserve"> sprite and </w:t>
-            </w:r>
-            <w:r>
-              <w:t>click</w:t>
-            </w:r>
-            <w:r>
-              <w:t xml:space="preserve"> the </w:t>
+              <w:t xml:space="preserve"> sprite and click the </w:t>
             </w:r>
             <w:r>
               <w:rPr>
@@ -898,7 +908,7 @@
         </w:tc>
         <w:tc>
           <w:tcPr>
-            <w:tcW w:w="5804" w:type="dxa"/>
+            <w:tcW w:w="5797" w:type="dxa"/>
             <w:vAlign w:val="center"/>
           </w:tcPr>
           <w:p>
@@ -907,8 +917,12 @@
               <w:jc w:val="center"/>
             </w:pPr>
             <w:r>
+              <w:rPr>
+                <w:noProof/>
+                <w:lang w:eastAsia="en-GB"/>
+              </w:rPr>
               <w:drawing>
-                <wp:inline distT="0" distB="0" distL="0" distR="0" wp14:anchorId="22A51FB6" wp14:editId="33BE3AF2">
+                <wp:inline distT="0" distB="0" distL="0" distR="0" wp14:anchorId="124D0241" wp14:editId="2F5C2818">
                   <wp:extent cx="2717800" cy="444500"/>
                   <wp:effectExtent l="0" t="0" r="0" b="12700"/>
                   <wp:docPr id="41" name="Picture 41"/>
@@ -952,7 +966,7 @@
         </w:trPr>
         <w:tc>
           <w:tcPr>
-            <w:tcW w:w="439" w:type="dxa"/>
+            <w:tcW w:w="460" w:type="dxa"/>
             <w:vAlign w:val="center"/>
           </w:tcPr>
           <w:p>
@@ -966,7 +980,7 @@
         </w:tc>
         <w:tc>
           <w:tcPr>
-            <w:tcW w:w="4215" w:type="dxa"/>
+            <w:tcW w:w="4201" w:type="dxa"/>
             <w:vAlign w:val="center"/>
           </w:tcPr>
           <w:p>
@@ -1026,7 +1040,7 @@
         </w:tc>
         <w:tc>
           <w:tcPr>
-            <w:tcW w:w="5804" w:type="dxa"/>
+            <w:tcW w:w="5797" w:type="dxa"/>
             <w:vAlign w:val="center"/>
           </w:tcPr>
           <w:p>
@@ -1035,8 +1049,12 @@
               <w:jc w:val="center"/>
             </w:pPr>
             <w:r>
+              <w:rPr>
+                <w:noProof/>
+                <w:lang w:eastAsia="en-GB"/>
+              </w:rPr>
               <w:drawing>
-                <wp:inline distT="0" distB="0" distL="0" distR="0" wp14:anchorId="23E827BD" wp14:editId="1C493EA0">
+                <wp:inline distT="0" distB="0" distL="0" distR="0" wp14:anchorId="7D7AE832" wp14:editId="6F2AD14E">
                   <wp:extent cx="1536700" cy="1638300"/>
                   <wp:effectExtent l="0" t="0" r="12700" b="12700"/>
                   <wp:docPr id="42" name="Picture 42"/>
@@ -1080,7 +1098,7 @@
         </w:trPr>
         <w:tc>
           <w:tcPr>
-            <w:tcW w:w="439" w:type="dxa"/>
+            <w:tcW w:w="460" w:type="dxa"/>
             <w:vAlign w:val="center"/>
           </w:tcPr>
           <w:p>
@@ -1094,7 +1112,7 @@
         </w:tc>
         <w:tc>
           <w:tcPr>
-            <w:tcW w:w="10019" w:type="dxa"/>
+            <w:tcW w:w="9998" w:type="dxa"/>
             <w:gridSpan w:val="2"/>
             <w:vAlign w:val="center"/>
           </w:tcPr>
@@ -1115,7 +1133,7 @@
         </w:trPr>
         <w:tc>
           <w:tcPr>
-            <w:tcW w:w="439" w:type="dxa"/>
+            <w:tcW w:w="460" w:type="dxa"/>
             <w:vAlign w:val="center"/>
           </w:tcPr>
           <w:p>
@@ -1130,7 +1148,7 @@
         </w:tc>
         <w:tc>
           <w:tcPr>
-            <w:tcW w:w="4215" w:type="dxa"/>
+            <w:tcW w:w="4201" w:type="dxa"/>
             <w:vAlign w:val="center"/>
           </w:tcPr>
           <w:p>
@@ -1190,7 +1208,7 @@
         </w:tc>
         <w:tc>
           <w:tcPr>
-            <w:tcW w:w="5804" w:type="dxa"/>
+            <w:tcW w:w="5797" w:type="dxa"/>
             <w:vAlign w:val="center"/>
           </w:tcPr>
           <w:p>
@@ -1199,8 +1217,12 @@
               <w:jc w:val="center"/>
             </w:pPr>
             <w:r>
+              <w:rPr>
+                <w:noProof/>
+                <w:lang w:eastAsia="en-GB"/>
+              </w:rPr>
               <w:drawing>
-                <wp:inline distT="0" distB="0" distL="0" distR="0" wp14:anchorId="310B558F" wp14:editId="1ADE2AAA">
+                <wp:inline distT="0" distB="0" distL="0" distR="0" wp14:anchorId="58AC8303" wp14:editId="6D2AF6A9">
                   <wp:extent cx="2705100" cy="1041400"/>
                   <wp:effectExtent l="0" t="0" r="12700" b="0"/>
                   <wp:docPr id="44" name="Picture 44"/>
@@ -1248,6 +1270,18 @@
       <w:pPr>
         <w:spacing w:line="360" w:lineRule="auto"/>
       </w:pPr>
+      <w:bookmarkStart w:id="0" w:name="_GoBack"/>
+      <w:bookmarkEnd w:id="0"/>
+    </w:p>
+    <w:p>
+      <w:pPr>
+        <w:spacing w:line="360" w:lineRule="auto"/>
+      </w:pPr>
+    </w:p>
+    <w:p>
+      <w:pPr>
+        <w:spacing w:line="360" w:lineRule="auto"/>
+      </w:pPr>
     </w:p>
     <w:p>
       <w:pPr>
@@ -1331,6 +1365,10 @@
               <w:jc w:val="center"/>
             </w:pPr>
             <w:r>
+              <w:rPr>
+                <w:noProof/>
+                <w:lang w:eastAsia="en-GB"/>
+              </w:rPr>
               <w:drawing>
                 <wp:inline distT="0" distB="0" distL="0" distR="0" wp14:anchorId="102D7A29" wp14:editId="3BB42C78">
                   <wp:extent cx="1206500" cy="850900"/>
@@ -1415,13 +1453,7 @@
               <w:jc w:val="center"/>
             </w:pPr>
             <w:r>
-              <w:t xml:space="preserve">Place the following script blocks. This will make the </w:t>
-            </w:r>
-            <w:r>
-              <w:t>background</w:t>
-            </w:r>
-            <w:r>
-              <w:t>:</w:t>
+              <w:t>Place the following script blocks. This will make the background:</w:t>
             </w:r>
           </w:p>
           <w:p>
@@ -1465,6 +1497,10 @@
               <w:jc w:val="center"/>
             </w:pPr>
             <w:r>
+              <w:rPr>
+                <w:noProof/>
+                <w:lang w:eastAsia="en-GB"/>
+              </w:rPr>
               <w:drawing>
                 <wp:inline distT="0" distB="0" distL="0" distR="0" wp14:anchorId="4D9830C6" wp14:editId="6293F0E6">
                   <wp:extent cx="3035300" cy="1409700"/>
@@ -1501,8 +1537,6 @@
                 </wp:inline>
               </w:drawing>
             </w:r>
-            <w:bookmarkStart w:id="0" w:name="_GoBack"/>
-            <w:bookmarkEnd w:id="0"/>
           </w:p>
         </w:tc>
       </w:tr>

</xml_diff>